<commit_message>
going for template 3 now, layout more complex to fill
</commit_message>
<xml_diff>
--- a/invoice_creation/invoice_template_2/2.docx
+++ b/invoice_creation/invoice_template_2/2.docx
@@ -630,7 +630,31 @@
               <w:rPr>
                 <w:sz w:val="20"/>
               </w:rPr>
-              <w:t>{%tr for row in data%}</w:t>
+              <w:t>{%</w:t>
+            </w:r>
+            <w:r>
+              <w:rPr>
+                <w:sz w:val="20"/>
+              </w:rPr>
+              <w:t xml:space="preserve"> </w:t>
+            </w:r>
+            <w:r>
+              <w:rPr>
+                <w:sz w:val="20"/>
+              </w:rPr>
+              <w:t>tr for row in data</w:t>
+            </w:r>
+            <w:r>
+              <w:rPr>
+                <w:sz w:val="20"/>
+              </w:rPr>
+              <w:t xml:space="preserve"> </w:t>
+            </w:r>
+            <w:r>
+              <w:rPr>
+                <w:sz w:val="20"/>
+              </w:rPr>
+              <w:t>%}</w:t>
             </w:r>
           </w:p>
         </w:tc>
@@ -808,7 +832,21 @@
                 <w:spacing w:val="-2"/>
                 <w:sz w:val="20"/>
               </w:rPr>
-              <w:t xml:space="preserve">{%tr </w:t>
+              <w:t>{%</w:t>
+            </w:r>
+            <w:r>
+              <w:rPr>
+                <w:spacing w:val="-2"/>
+                <w:sz w:val="20"/>
+              </w:rPr>
+              <w:t xml:space="preserve"> </w:t>
+            </w:r>
+            <w:r>
+              <w:rPr>
+                <w:spacing w:val="-2"/>
+                <w:sz w:val="20"/>
+              </w:rPr>
+              <w:t xml:space="preserve">tr </w:t>
             </w:r>
             <w:proofErr w:type="spellStart"/>
             <w:r>
@@ -819,6 +857,13 @@
               <w:t>endfor</w:t>
             </w:r>
             <w:proofErr w:type="spellEnd"/>
+            <w:r>
+              <w:rPr>
+                <w:spacing w:val="-2"/>
+                <w:sz w:val="20"/>
+              </w:rPr>
+              <w:t xml:space="preserve"> </w:t>
+            </w:r>
             <w:r>
               <w:rPr>
                 <w:spacing w:val="-2"/>

</xml_diff>